<commit_message>
change styles and refactor popup
</commit_message>
<xml_diff>
--- a/PGE Project – To Do List.docx
+++ b/PGE Project – To Do List.docx
@@ -13,13 +13,19 @@
     <w:p/>
     <w:p>
       <w:r>
-        <w:t>For Autumn / students</w:t>
+        <w:t xml:space="preserve">For </w:t>
+      </w:r>
+      <w:proofErr w:type="gramStart"/>
+      <w:r>
+        <w:t>Autumn</w:t>
+      </w:r>
+      <w:proofErr w:type="gramEnd"/>
+      <w:r>
+        <w:t xml:space="preserve"> / students</w:t>
       </w:r>
       <w:r>
         <w:t>:</w:t>
       </w:r>
-      <w:bookmarkStart w:id="0" w:name="_GoBack"/>
-      <w:bookmarkEnd w:id="0"/>
     </w:p>
     <w:p>
       <w:pPr>
@@ -72,7 +78,15 @@
         </w:numPr>
       </w:pPr>
       <w:r>
-        <w:t>Do something about 9 pics w/o links</w:t>
+        <w:t xml:space="preserve">Do something about 9 </w:t>
+      </w:r>
+      <w:proofErr w:type="spellStart"/>
+      <w:r>
+        <w:t>pics</w:t>
+      </w:r>
+      <w:proofErr w:type="spellEnd"/>
+      <w:r>
+        <w:t xml:space="preserve"> w/o links</w:t>
       </w:r>
     </w:p>
     <w:p>
@@ -136,14 +150,25 @@
           <w:ilvl w:val="0"/>
           <w:numId w:val="3"/>
         </w:numPr>
-      </w:pPr>
-      <w:r>
+        <w:rPr>
+          <w:strike/>
+        </w:rPr>
+      </w:pPr>
+      <w:bookmarkStart w:id="0" w:name="_GoBack"/>
+      <w:r>
+        <w:rPr>
+          <w:strike/>
+        </w:rPr>
         <w:t xml:space="preserve">Find someplace to put </w:t>
       </w:r>
       <w:r>
+        <w:rPr>
+          <w:strike/>
+        </w:rPr>
         <w:t>website</w:t>
       </w:r>
     </w:p>
+    <w:bookmarkEnd w:id="0"/>
     <w:p/>
     <w:p>
       <w:r>

</xml_diff>

<commit_message>
update with autumn's edits 2
</commit_message>
<xml_diff>
--- a/PGE Project – To Do List.docx
+++ b/PGE Project – To Do List.docx
@@ -13,7 +13,15 @@
     <w:p/>
     <w:p>
       <w:r>
-        <w:t>For Autumn / students</w:t>
+        <w:t xml:space="preserve">For </w:t>
+      </w:r>
+      <w:proofErr w:type="gramStart"/>
+      <w:r>
+        <w:t>Autumn</w:t>
+      </w:r>
+      <w:proofErr w:type="gramEnd"/>
+      <w:r>
+        <w:t xml:space="preserve"> / students</w:t>
       </w:r>
       <w:r>
         <w:t>:</w:t>
@@ -26,8 +34,14 @@
           <w:ilvl w:val="0"/>
           <w:numId w:val="5"/>
         </w:numPr>
-      </w:pPr>
-      <w:r>
+        <w:rPr>
+          <w:strike/>
+        </w:rPr>
+      </w:pPr>
+      <w:r>
+        <w:rPr>
+          <w:strike/>
+        </w:rPr>
         <w:t>Edit text on main page</w:t>
       </w:r>
     </w:p>
@@ -43,7 +57,10 @@
         <w:t>Edit tags, add anything to xml file</w:t>
       </w:r>
     </w:p>
-    <w:p/>
+    <w:p>
+      <w:bookmarkStart w:id="0" w:name="_GoBack"/>
+      <w:bookmarkEnd w:id="0"/>
+    </w:p>
     <w:p>
       <w:r>
         <w:t>Small:</w:t>
@@ -58,7 +75,15 @@
         </w:numPr>
       </w:pPr>
       <w:r>
-        <w:t>Do something about 9 pics w/o links</w:t>
+        <w:t xml:space="preserve">Do something about 9 </w:t>
+      </w:r>
+      <w:proofErr w:type="spellStart"/>
+      <w:r>
+        <w:t>pics</w:t>
+      </w:r>
+      <w:proofErr w:type="spellEnd"/>
+      <w:r>
+        <w:t xml:space="preserve"> w/o links</w:t>
       </w:r>
     </w:p>
     <w:p>
@@ -141,8 +166,6 @@
       <w:r>
         <w:t>Other animations to make transitions a little smoother</w:t>
       </w:r>
-      <w:bookmarkStart w:id="0" w:name="_GoBack"/>
-      <w:bookmarkEnd w:id="0"/>
     </w:p>
     <w:p>
       <w:pPr>

</xml_diff>

<commit_message>
add sfsu sites 1
</commit_message>
<xml_diff>
--- a/PGE Project – To Do List.docx
+++ b/PGE Project – To Do List.docx
@@ -42,50 +42,55 @@
           <w:ilvl w:val="0"/>
           <w:numId w:val="6"/>
         </w:numPr>
-      </w:pPr>
-      <w:r>
-        <w:t>Add new site data</w:t>
-      </w:r>
-    </w:p>
-    <w:p>
-      <w:pPr>
-        <w:pStyle w:val="ListParagraph"/>
-        <w:numPr>
-          <w:ilvl w:val="0"/>
-          <w:numId w:val="6"/>
-        </w:numPr>
-      </w:pPr>
-      <w:r>
-        <w:t>Fix pic issues</w:t>
-      </w:r>
-    </w:p>
-    <w:p>
-      <w:pPr>
-        <w:pStyle w:val="ListParagraph"/>
-        <w:numPr>
-          <w:ilvl w:val="0"/>
-          <w:numId w:val="6"/>
-        </w:numPr>
-      </w:pPr>
-      <w:r>
-        <w:t>L</w:t>
-      </w:r>
-      <w:r>
-        <w:t>ogo</w:t>
-      </w:r>
-    </w:p>
-    <w:p>
-      <w:pPr>
-        <w:pStyle w:val="ListParagraph"/>
-        <w:numPr>
-          <w:ilvl w:val="0"/>
-          <w:numId w:val="6"/>
-        </w:numPr>
         <w:rPr>
           <w:strike/>
         </w:rPr>
       </w:pPr>
-      <w:bookmarkStart w:id="0" w:name="_GoBack"/>
+      <w:r>
+        <w:rPr>
+          <w:strike/>
+        </w:rPr>
+        <w:t>Add new site data</w:t>
+      </w:r>
+    </w:p>
+    <w:p>
+      <w:pPr>
+        <w:pStyle w:val="ListParagraph"/>
+        <w:numPr>
+          <w:ilvl w:val="0"/>
+          <w:numId w:val="6"/>
+        </w:numPr>
+      </w:pPr>
+      <w:r>
+        <w:t>Fix pic issues</w:t>
+      </w:r>
+    </w:p>
+    <w:p>
+      <w:pPr>
+        <w:pStyle w:val="ListParagraph"/>
+        <w:numPr>
+          <w:ilvl w:val="0"/>
+          <w:numId w:val="6"/>
+        </w:numPr>
+      </w:pPr>
+      <w:r>
+        <w:t>L</w:t>
+      </w:r>
+      <w:r>
+        <w:t>ogo</w:t>
+      </w:r>
+    </w:p>
+    <w:p>
+      <w:pPr>
+        <w:pStyle w:val="ListParagraph"/>
+        <w:numPr>
+          <w:ilvl w:val="0"/>
+          <w:numId w:val="6"/>
+        </w:numPr>
+        <w:rPr>
+          <w:strike/>
+        </w:rPr>
+      </w:pPr>
       <w:r>
         <w:rPr>
           <w:strike/>
@@ -93,7 +98,6 @@
         <w:t>Clean up code</w:t>
       </w:r>
     </w:p>
-    <w:bookmarkEnd w:id="0"/>
     <w:p/>
     <w:p/>
     <w:p>
@@ -140,7 +144,12 @@
         </w:numPr>
       </w:pPr>
       <w:r>
-        <w:t>Move byline and move up / expand map?</w:t>
+        <w:t>Move bylin</w:t>
+      </w:r>
+      <w:bookmarkStart w:id="0" w:name="_GoBack"/>
+      <w:bookmarkEnd w:id="0"/>
+      <w:r>
+        <w:t>e and move up / expand map?</w:t>
       </w:r>
     </w:p>
     <w:p>

</xml_diff>